<commit_message>
Regenerate docx, html and pdf files
</commit_message>
<xml_diff>
--- a/article-es6-01.docx
+++ b/article-es6-01.docx
@@ -2980,47 +2980,389 @@
       </w:r>
     </w:p>
     <w:p>
-      <w:r>
-        <w:t xml:space="preserve">``</w:t>
-      </w:r>
-      <w:r>
-        <w:rPr>
-          <w:rStyle w:val="VerbatimChar"/>
-        </w:rPr>
-        <w:t xml:space="preserve">javascript</w:t>
-      </w:r>
-      <w:r>
-        <w:t xml:space="preserve"> </w:t>
-      </w:r>
-      <w:r>
-        <w:t xml:space="preserve">function getSuperhero ( firstName , lastName , superheroName) {</w:t>
-      </w:r>
-    </w:p>
-    <w:p>
-      <w:r>
-        <w:t xml:space="preserve">return { firstName , lastName , superheroName , hello() { return</w:t>
-      </w:r>
-      <w:r>
-        <w:t xml:space="preserve"> </w:t>
-      </w:r>
-      <w:r>
-        <w:rPr>
-          <w:rStyle w:val="VerbatimChar"/>
-        </w:rPr>
-        <w:t xml:space="preserve">Je suis ${superheroName} aka "${firstName} ${lastName}"</w:t>
-      </w:r>
-      <w:r>
-        <w:t xml:space="preserve">; } } }</w:t>
-      </w:r>
-    </w:p>
-    <w:p>
-      <w:r>
-        <w:t xml:space="preserve">var clarkKent = getSuperhero("Clark", "Kent", "Superman");</w:t>
-      </w:r>
-    </w:p>
-    <w:p>
-      <w:r>
-        <w:t xml:space="preserve">console.log(clarkKent.hello()) ```</w:t>
+      <w:pPr>
+        <w:pStyle w:val="SourceCode"/>
+      </w:pPr>
+      <w:r>
+        <w:rPr>
+          <w:rStyle w:val="KeywordTok"/>
+        </w:rPr>
+        <w:t xml:space="preserve">function</w:t>
+      </w:r>
+      <w:r>
+        <w:rPr>
+          <w:rStyle w:val="NormalTok"/>
+        </w:rPr>
+        <w:t xml:space="preserve"> </w:t>
+      </w:r>
+      <w:r>
+        <w:rPr>
+          <w:rStyle w:val="FunctionTok"/>
+        </w:rPr>
+        <w:t xml:space="preserve">getSuperhero</w:t>
+      </w:r>
+      <w:r>
+        <w:rPr>
+          <w:rStyle w:val="NormalTok"/>
+        </w:rPr>
+        <w:t xml:space="preserve"> </w:t>
+      </w:r>
+      <w:r>
+        <w:rPr>
+          <w:rStyle w:val="NormalTok"/>
+        </w:rPr>
+        <w:t xml:space="preserve">(</w:t>
+      </w:r>
+      <w:r>
+        <w:br w:type="textWrapping"/>
+      </w:r>
+      <w:r>
+        <w:rPr>
+          <w:rStyle w:val="NormalTok"/>
+        </w:rPr>
+        <w:t xml:space="preserve">    </w:t>
+      </w:r>
+      <w:r>
+        <w:rPr>
+          <w:rStyle w:val="NormalTok"/>
+        </w:rPr>
+        <w:t xml:space="preserve">firstName</w:t>
+      </w:r>
+      <w:r>
+        <w:br w:type="textWrapping"/>
+      </w:r>
+      <w:r>
+        <w:rPr>
+          <w:rStyle w:val="NormalTok"/>
+        </w:rPr>
+        <w:t xml:space="preserve">  </w:t>
+      </w:r>
+      <w:r>
+        <w:rPr>
+          <w:rStyle w:val="NormalTok"/>
+        </w:rPr>
+        <w:t xml:space="preserve">, lastName</w:t>
+      </w:r>
+      <w:r>
+        <w:br w:type="textWrapping"/>
+      </w:r>
+      <w:r>
+        <w:rPr>
+          <w:rStyle w:val="NormalTok"/>
+        </w:rPr>
+        <w:t xml:space="preserve">  </w:t>
+      </w:r>
+      <w:r>
+        <w:rPr>
+          <w:rStyle w:val="NormalTok"/>
+        </w:rPr>
+        <w:t xml:space="preserve">, superheroName) {</w:t>
+      </w:r>
+      <w:r>
+        <w:br w:type="textWrapping"/>
+      </w:r>
+      <w:r>
+        <w:br w:type="textWrapping"/>
+      </w:r>
+      <w:r>
+        <w:rPr>
+          <w:rStyle w:val="NormalTok"/>
+        </w:rPr>
+        <w:t xml:space="preserve">  </w:t>
+      </w:r>
+      <w:r>
+        <w:rPr>
+          <w:rStyle w:val="KeywordTok"/>
+        </w:rPr>
+        <w:t xml:space="preserve">return</w:t>
+      </w:r>
+      <w:r>
+        <w:rPr>
+          <w:rStyle w:val="NormalTok"/>
+        </w:rPr>
+        <w:t xml:space="preserve"> </w:t>
+      </w:r>
+      <w:r>
+        <w:rPr>
+          <w:rStyle w:val="NormalTok"/>
+        </w:rPr>
+        <w:t xml:space="preserve">{</w:t>
+      </w:r>
+      <w:r>
+        <w:br w:type="textWrapping"/>
+      </w:r>
+      <w:r>
+        <w:rPr>
+          <w:rStyle w:val="NormalTok"/>
+        </w:rPr>
+        <w:t xml:space="preserve">      </w:t>
+      </w:r>
+      <w:r>
+        <w:rPr>
+          <w:rStyle w:val="NormalTok"/>
+        </w:rPr>
+        <w:t xml:space="preserve">firstName</w:t>
+      </w:r>
+      <w:r>
+        <w:br w:type="textWrapping"/>
+      </w:r>
+      <w:r>
+        <w:rPr>
+          <w:rStyle w:val="NormalTok"/>
+        </w:rPr>
+        <w:t xml:space="preserve">    </w:t>
+      </w:r>
+      <w:r>
+        <w:rPr>
+          <w:rStyle w:val="NormalTok"/>
+        </w:rPr>
+        <w:t xml:space="preserve">, lastName</w:t>
+      </w:r>
+      <w:r>
+        <w:br w:type="textWrapping"/>
+      </w:r>
+      <w:r>
+        <w:rPr>
+          <w:rStyle w:val="NormalTok"/>
+        </w:rPr>
+        <w:t xml:space="preserve">    </w:t>
+      </w:r>
+      <w:r>
+        <w:rPr>
+          <w:rStyle w:val="NormalTok"/>
+        </w:rPr>
+        <w:t xml:space="preserve">, superheroName</w:t>
+      </w:r>
+      <w:r>
+        <w:br w:type="textWrapping"/>
+      </w:r>
+      <w:r>
+        <w:rPr>
+          <w:rStyle w:val="NormalTok"/>
+        </w:rPr>
+        <w:t xml:space="preserve">    </w:t>
+      </w:r>
+      <w:r>
+        <w:rPr>
+          <w:rStyle w:val="NormalTok"/>
+        </w:rPr>
+        <w:t xml:space="preserve">, </w:t>
+      </w:r>
+      <w:r>
+        <w:rPr>
+          <w:rStyle w:val="FunctionTok"/>
+        </w:rPr>
+        <w:t xml:space="preserve">hello</w:t>
+      </w:r>
+      <w:r>
+        <w:rPr>
+          <w:rStyle w:val="NormalTok"/>
+        </w:rPr>
+        <w:t xml:space="preserve">()  {</w:t>
+      </w:r>
+      <w:r>
+        <w:br w:type="textWrapping"/>
+      </w:r>
+      <w:r>
+        <w:rPr>
+          <w:rStyle w:val="NormalTok"/>
+        </w:rPr>
+        <w:t xml:space="preserve">      </w:t>
+      </w:r>
+      <w:r>
+        <w:rPr>
+          <w:rStyle w:val="KeywordTok"/>
+        </w:rPr>
+        <w:t xml:space="preserve">return</w:t>
+      </w:r>
+      <w:r>
+        <w:rPr>
+          <w:rStyle w:val="NormalTok"/>
+        </w:rPr>
+        <w:t xml:space="preserve"> </w:t>
+      </w:r>
+      <w:r>
+        <w:rPr>
+          <w:rStyle w:val="NormalTok"/>
+        </w:rPr>
+        <w:t xml:space="preserve">`Je suis ${superheroName} aka </w:t>
+      </w:r>
+      <w:r>
+        <w:rPr>
+          <w:rStyle w:val="StringTok"/>
+        </w:rPr>
+        <w:t xml:space="preserve">"${firstName} ${lastName}"</w:t>
+      </w:r>
+      <w:r>
+        <w:rPr>
+          <w:rStyle w:val="NormalTok"/>
+        </w:rPr>
+        <w:t xml:space="preserve">`;</w:t>
+      </w:r>
+      <w:r>
+        <w:br w:type="textWrapping"/>
+      </w:r>
+      <w:r>
+        <w:rPr>
+          <w:rStyle w:val="NormalTok"/>
+        </w:rPr>
+        <w:t xml:space="preserve">    </w:t>
+      </w:r>
+      <w:r>
+        <w:rPr>
+          <w:rStyle w:val="NormalTok"/>
+        </w:rPr>
+        <w:t xml:space="preserve">}</w:t>
+      </w:r>
+      <w:r>
+        <w:br w:type="textWrapping"/>
+      </w:r>
+      <w:r>
+        <w:rPr>
+          <w:rStyle w:val="NormalTok"/>
+        </w:rPr>
+        <w:t xml:space="preserve">  </w:t>
+      </w:r>
+      <w:r>
+        <w:rPr>
+          <w:rStyle w:val="NormalTok"/>
+        </w:rPr>
+        <w:t xml:space="preserve">}</w:t>
+      </w:r>
+      <w:r>
+        <w:br w:type="textWrapping"/>
+      </w:r>
+      <w:r>
+        <w:rPr>
+          <w:rStyle w:val="NormalTok"/>
+        </w:rPr>
+        <w:t xml:space="preserve">}</w:t>
+      </w:r>
+      <w:r>
+        <w:br w:type="textWrapping"/>
+      </w:r>
+      <w:r>
+        <w:br w:type="textWrapping"/>
+      </w:r>
+      <w:r>
+        <w:rPr>
+          <w:rStyle w:val="KeywordTok"/>
+        </w:rPr>
+        <w:t xml:space="preserve">var</w:t>
+      </w:r>
+      <w:r>
+        <w:rPr>
+          <w:rStyle w:val="NormalTok"/>
+        </w:rPr>
+        <w:t xml:space="preserve"> </w:t>
+      </w:r>
+      <w:r>
+        <w:rPr>
+          <w:rStyle w:val="NormalTok"/>
+        </w:rPr>
+        <w:t xml:space="preserve">clarkKent = </w:t>
+      </w:r>
+      <w:r>
+        <w:rPr>
+          <w:rStyle w:val="FunctionTok"/>
+        </w:rPr>
+        <w:t xml:space="preserve">getSuperhero</w:t>
+      </w:r>
+      <w:r>
+        <w:rPr>
+          <w:rStyle w:val="NormalTok"/>
+        </w:rPr>
+        <w:t xml:space="preserve">(</w:t>
+      </w:r>
+      <w:r>
+        <w:rPr>
+          <w:rStyle w:val="StringTok"/>
+        </w:rPr>
+        <w:t xml:space="preserve">"Clark"</w:t>
+      </w:r>
+      <w:r>
+        <w:rPr>
+          <w:rStyle w:val="NormalTok"/>
+        </w:rPr>
+        <w:t xml:space="preserve">, </w:t>
+      </w:r>
+      <w:r>
+        <w:rPr>
+          <w:rStyle w:val="StringTok"/>
+        </w:rPr>
+        <w:t xml:space="preserve">"Kent"</w:t>
+      </w:r>
+      <w:r>
+        <w:rPr>
+          <w:rStyle w:val="NormalTok"/>
+        </w:rPr>
+        <w:t xml:space="preserve">, </w:t>
+      </w:r>
+      <w:r>
+        <w:rPr>
+          <w:rStyle w:val="StringTok"/>
+        </w:rPr>
+        <w:t xml:space="preserve">"Superman"</w:t>
+      </w:r>
+      <w:r>
+        <w:rPr>
+          <w:rStyle w:val="NormalTok"/>
+        </w:rPr>
+        <w:t xml:space="preserve">);</w:t>
+      </w:r>
+      <w:r>
+        <w:br w:type="textWrapping"/>
+      </w:r>
+      <w:r>
+        <w:br w:type="textWrapping"/>
+      </w:r>
+      <w:r>
+        <w:rPr>
+          <w:rStyle w:val="OtherTok"/>
+        </w:rPr>
+        <w:t xml:space="preserve">console</w:t>
+      </w:r>
+      <w:r>
+        <w:rPr>
+          <w:rStyle w:val="NormalTok"/>
+        </w:rPr>
+        <w:t xml:space="preserve">.</w:t>
+      </w:r>
+      <w:r>
+        <w:rPr>
+          <w:rStyle w:val="FunctionTok"/>
+        </w:rPr>
+        <w:t xml:space="preserve">log</w:t>
+      </w:r>
+      <w:r>
+        <w:rPr>
+          <w:rStyle w:val="NormalTok"/>
+        </w:rPr>
+        <w:t xml:space="preserve">(</w:t>
+      </w:r>
+      <w:r>
+        <w:rPr>
+          <w:rStyle w:val="OtherTok"/>
+        </w:rPr>
+        <w:t xml:space="preserve">clarkKent</w:t>
+      </w:r>
+      <w:r>
+        <w:rPr>
+          <w:rStyle w:val="NormalTok"/>
+        </w:rPr>
+        <w:t xml:space="preserve">.</w:t>
+      </w:r>
+      <w:r>
+        <w:rPr>
+          <w:rStyle w:val="FunctionTok"/>
+        </w:rPr>
+        <w:t xml:space="preserve">hello</w:t>
+      </w:r>
+      <w:r>
+        <w:rPr>
+          <w:rStyle w:val="NormalTok"/>
+        </w:rPr>
+        <w:t xml:space="preserve">())</w:t>
       </w:r>
     </w:p>
     <w:p>
@@ -5520,25 +5862,155 @@
       </w:r>
     </w:p>
     <w:p>
-      <w:r>
-        <w:t xml:space="preserve">``</w:t>
-      </w:r>
-      <w:r>
-        <w:rPr>
-          <w:rStyle w:val="VerbatimChar"/>
-        </w:rPr>
-        <w:t xml:space="preserve">javascript</w:t>
-      </w:r>
-      <w:r>
-        <w:t xml:space="preserve"> </w:t>
-      </w:r>
-      <w:r>
-        <w:t xml:space="preserve">var clark = new SuperHero("Clark", "Kent", "SuperMan", "flying");</w:t>
-      </w:r>
-    </w:p>
-    <w:p>
-      <w:r>
-        <w:t xml:space="preserve">clark.hello(); clark.power(); ```</w:t>
+      <w:pPr>
+        <w:pStyle w:val="SourceCode"/>
+      </w:pPr>
+      <w:r>
+        <w:rPr>
+          <w:rStyle w:val="KeywordTok"/>
+        </w:rPr>
+        <w:t xml:space="preserve">var</w:t>
+      </w:r>
+      <w:r>
+        <w:rPr>
+          <w:rStyle w:val="NormalTok"/>
+        </w:rPr>
+        <w:t xml:space="preserve"> </w:t>
+      </w:r>
+      <w:r>
+        <w:rPr>
+          <w:rStyle w:val="NormalTok"/>
+        </w:rPr>
+        <w:t xml:space="preserve">clark = </w:t>
+      </w:r>
+      <w:r>
+        <w:rPr>
+          <w:rStyle w:val="KeywordTok"/>
+        </w:rPr>
+        <w:t xml:space="preserve">new</w:t>
+      </w:r>
+      <w:r>
+        <w:rPr>
+          <w:rStyle w:val="NormalTok"/>
+        </w:rPr>
+        <w:t xml:space="preserve"> </w:t>
+      </w:r>
+      <w:r>
+        <w:rPr>
+          <w:rStyle w:val="FunctionTok"/>
+        </w:rPr>
+        <w:t xml:space="preserve">SuperHero</w:t>
+      </w:r>
+      <w:r>
+        <w:rPr>
+          <w:rStyle w:val="NormalTok"/>
+        </w:rPr>
+        <w:t xml:space="preserve">(</w:t>
+      </w:r>
+      <w:r>
+        <w:rPr>
+          <w:rStyle w:val="StringTok"/>
+        </w:rPr>
+        <w:t xml:space="preserve">"Clark"</w:t>
+      </w:r>
+      <w:r>
+        <w:rPr>
+          <w:rStyle w:val="NormalTok"/>
+        </w:rPr>
+        <w:t xml:space="preserve">, </w:t>
+      </w:r>
+      <w:r>
+        <w:rPr>
+          <w:rStyle w:val="StringTok"/>
+        </w:rPr>
+        <w:t xml:space="preserve">"Kent"</w:t>
+      </w:r>
+      <w:r>
+        <w:rPr>
+          <w:rStyle w:val="NormalTok"/>
+        </w:rPr>
+        <w:t xml:space="preserve">, </w:t>
+      </w:r>
+      <w:r>
+        <w:rPr>
+          <w:rStyle w:val="StringTok"/>
+        </w:rPr>
+        <w:t xml:space="preserve">"SuperMan"</w:t>
+      </w:r>
+      <w:r>
+        <w:rPr>
+          <w:rStyle w:val="NormalTok"/>
+        </w:rPr>
+        <w:t xml:space="preserve">, </w:t>
+      </w:r>
+      <w:r>
+        <w:rPr>
+          <w:rStyle w:val="StringTok"/>
+        </w:rPr>
+        <w:t xml:space="preserve">"flying"</w:t>
+      </w:r>
+      <w:r>
+        <w:rPr>
+          <w:rStyle w:val="NormalTok"/>
+        </w:rPr>
+        <w:t xml:space="preserve">);</w:t>
+      </w:r>
+      <w:r>
+        <w:br w:type="textWrapping"/>
+      </w:r>
+      <w:r>
+        <w:br w:type="textWrapping"/>
+      </w:r>
+      <w:r>
+        <w:rPr>
+          <w:rStyle w:val="OtherTok"/>
+        </w:rPr>
+        <w:t xml:space="preserve">clark</w:t>
+      </w:r>
+      <w:r>
+        <w:rPr>
+          <w:rStyle w:val="NormalTok"/>
+        </w:rPr>
+        <w:t xml:space="preserve">.</w:t>
+      </w:r>
+      <w:r>
+        <w:rPr>
+          <w:rStyle w:val="FunctionTok"/>
+        </w:rPr>
+        <w:t xml:space="preserve">hello</w:t>
+      </w:r>
+      <w:r>
+        <w:rPr>
+          <w:rStyle w:val="NormalTok"/>
+        </w:rPr>
+        <w:t xml:space="preserve">();</w:t>
+      </w:r>
+      <w:r>
+        <w:br w:type="textWrapping"/>
+      </w:r>
+      <w:r>
+        <w:rPr>
+          <w:rStyle w:val="OtherTok"/>
+        </w:rPr>
+        <w:t xml:space="preserve">clark</w:t>
+      </w:r>
+      <w:r>
+        <w:rPr>
+          <w:rStyle w:val="NormalTok"/>
+        </w:rPr>
+        <w:t xml:space="preserve">.</w:t>
+      </w:r>
+      <w:r>
+        <w:rPr>
+          <w:rStyle w:val="FunctionTok"/>
+        </w:rPr>
+        <w:t xml:space="preserve">power</w:t>
+      </w:r>
+      <w:r>
+        <w:rPr>
+          <w:rStyle w:val="NormalTok"/>
+        </w:rPr>
+        <w:t xml:space="preserve">();</w:t>
       </w:r>
     </w:p>
     <w:p>
@@ -9050,7 +9522,7 @@
 <file path=word/numbering.xml><?xml version="1.0" encoding="utf-8"?>
 <w:numbering xmlns:w="http://schemas.openxmlformats.org/wordprocessingml/2006/main">
   <w:abstractNum w:abstractNumId="0">
-    <w:nsid w:val="5ec0d39d"/>
+    <w:nsid w:val="df8c37d9"/>
     <w:multiLevelType w:val="multilevel"/>
     <w:lvl w:ilvl="0">
       <w:numFmt w:val="bullet"/>
@@ -9131,7 +9603,7 @@
     </w:lvl>
   </w:abstractNum>
   <w:abstractNum w:abstractNumId="2">
-    <w:nsid w:val="71fa648e"/>
+    <w:nsid w:val="4130ed4e"/>
     <w:multiLevelType w:val="multilevel"/>
     <w:lvl w:ilvl="0">
       <w:numFmt w:val="bullet"/>
@@ -9212,7 +9684,7 @@
     </w:lvl>
   </w:abstractNum>
   <w:abstractNum w:abstractNumId="3">
-    <w:nsid w:val="977c6136"/>
+    <w:nsid w:val="c99f7083"/>
     <w:multiLevelType w:val="multilevel"/>
     <w:lvl w:ilvl="0">
       <w:start w:val="1"/>

</xml_diff>